<commit_message>
enumerated and changed order of test cases
</commit_message>
<xml_diff>
--- a/Design/Use cases.docx
+++ b/Design/Use cases.docx
@@ -27,7 +27,23 @@
           <w:bCs/>
           <w:u w:val="single"/>
         </w:rPr>
-        <w:t>Use case:</w:t>
+        <w:t>Use case</w:t>
+      </w:r>
+      <w:r>
+        <w:rPr>
+          <w:b/>
+          <w:bCs/>
+          <w:u w:val="single"/>
+        </w:rPr>
+        <w:t xml:space="preserve"> #1</w:t>
+      </w:r>
+      <w:r>
+        <w:rPr>
+          <w:b/>
+          <w:bCs/>
+          <w:u w:val="single"/>
+        </w:rPr>
+        <w:t>:</w:t>
       </w:r>
       <w:r>
         <w:t xml:space="preserve"> Start game</w:t>
@@ -336,16 +352,26 @@
           <w:u w:val="single"/>
         </w:rPr>
         <w:lastRenderedPageBreak/>
-        <w:t>Use case:</w:t>
-      </w:r>
-      <w:r>
-        <w:t xml:space="preserve"> Pause</w:t>
-      </w:r>
-      <w:r>
-        <w:t xml:space="preserve"> game</w:t>
-      </w:r>
-      <w:r>
-        <w:t>.</w:t>
+        <w:t>Use case</w:t>
+      </w:r>
+      <w:r>
+        <w:rPr>
+          <w:b/>
+          <w:bCs/>
+          <w:u w:val="single"/>
+        </w:rPr>
+        <w:t xml:space="preserve"> #2</w:t>
+      </w:r>
+      <w:r>
+        <w:rPr>
+          <w:b/>
+          <w:bCs/>
+          <w:u w:val="single"/>
+        </w:rPr>
+        <w:t>:</w:t>
+      </w:r>
+      <w:r>
+        <w:t xml:space="preserve"> Move the player.</w:t>
       </w:r>
     </w:p>
     <w:p>
@@ -371,13 +397,7 @@
         <w:t>Goal in context:</w:t>
       </w:r>
       <w:r>
-        <w:t xml:space="preserve"> To </w:t>
-      </w:r>
-      <w:r>
-        <w:t>pause the game during the “playing” state</w:t>
-      </w:r>
-      <w:r>
-        <w:t>.</w:t>
+        <w:t xml:space="preserve"> To move the player character to a new cell.</w:t>
       </w:r>
     </w:p>
     <w:p>
@@ -390,13 +410,7 @@
         <w:t xml:space="preserve">Preconditions: </w:t>
       </w:r>
       <w:r>
-        <w:t xml:space="preserve">The player is currently </w:t>
-      </w:r>
-      <w:r>
-        <w:t>in the “playing” state of the game and it isn’t already paused</w:t>
-      </w:r>
-      <w:r>
-        <w:t>.</w:t>
+        <w:t>The player is currently in the “playing” state of the game and it isn’t paused. Also, a movement input has been pressed on the keyboard</w:t>
       </w:r>
     </w:p>
     <w:p>
@@ -409,16 +423,9 @@
         <w:t>Trigger:</w:t>
       </w:r>
       <w:r>
-        <w:t xml:space="preserve"> The player presses the </w:t>
-      </w:r>
-      <w:r>
-        <w:t>pause</w:t>
-      </w:r>
-      <w:r>
-        <w:t xml:space="preserve"> game button.</w:t>
-      </w:r>
-    </w:p>
-    <w:p/>
+        <w:t xml:space="preserve"> The player presses a movement key.</w:t>
+      </w:r>
+    </w:p>
     <w:p>
       <w:r>
         <w:rPr>
@@ -434,14 +441,11 @@
         <w:pStyle w:val="ListParagraph"/>
         <w:numPr>
           <w:ilvl w:val="0"/>
-          <w:numId w:val="4"/>
+          <w:numId w:val="7"/>
         </w:numPr>
       </w:pPr>
       <w:r>
-        <w:t>The player has started the game</w:t>
-      </w:r>
-      <w:r>
-        <w:t>.</w:t>
+        <w:t>The player navigates through the main menu to select difficulty and start the game.</w:t>
       </w:r>
     </w:p>
     <w:p>
@@ -449,31 +453,11 @@
         <w:pStyle w:val="ListParagraph"/>
         <w:numPr>
           <w:ilvl w:val="0"/>
-          <w:numId w:val="4"/>
+          <w:numId w:val="7"/>
         </w:numPr>
       </w:pPr>
       <w:r>
-        <w:t>The player clicks the pause button</w:t>
-      </w:r>
-      <w:r>
-        <w:t>.</w:t>
-      </w:r>
-    </w:p>
-    <w:p>
-      <w:pPr>
-        <w:rPr>
-          <w:b/>
-          <w:bCs/>
-          <w:u w:val="single"/>
-        </w:rPr>
-      </w:pPr>
-      <w:r>
-        <w:rPr>
-          <w:b/>
-          <w:bCs/>
-          <w:u w:val="single"/>
-        </w:rPr>
-        <w:t>Exceptions:</w:t>
+        <w:t>The player chooses a cell to move to that is not a wall.</w:t>
       </w:r>
     </w:p>
     <w:p>
@@ -481,145 +465,28 @@
         <w:pStyle w:val="ListParagraph"/>
         <w:numPr>
           <w:ilvl w:val="0"/>
-          <w:numId w:val="16"/>
+          <w:numId w:val="7"/>
         </w:numPr>
       </w:pPr>
       <w:r>
-        <w:t>Player i</w:t>
-      </w:r>
-      <w:r>
-        <w:t xml:space="preserve">s in the </w:t>
-      </w:r>
-      <w:r>
-        <w:t>main menu.</w:t>
-      </w:r>
-    </w:p>
-    <w:p/>
-    <w:p>
-      <w:r>
-        <w:rPr>
-          <w:b/>
-          <w:bCs/>
-          <w:u w:val="single"/>
-        </w:rPr>
-        <w:t>Priority:</w:t>
-      </w:r>
-      <w:r>
-        <w:t xml:space="preserve"> </w:t>
-      </w:r>
-      <w:r>
-        <w:t>Not essential</w:t>
-      </w:r>
-      <w:r>
-        <w:t xml:space="preserve">, </w:t>
-      </w:r>
-      <w:r>
-        <w:t>can be made late in development</w:t>
-      </w:r>
-      <w:r>
-        <w:t>.</w:t>
-      </w:r>
-    </w:p>
-    <w:p>
-      <w:r>
-        <w:rPr>
-          <w:b/>
-          <w:bCs/>
-          <w:u w:val="single"/>
-        </w:rPr>
-        <w:t>When available:</w:t>
-      </w:r>
-      <w:r>
-        <w:t xml:space="preserve"> </w:t>
-      </w:r>
-      <w:r>
-        <w:t>Only after a timer is added, since there would be no need to pause otherwise</w:t>
-      </w:r>
-      <w:r>
-        <w:t>.</w:t>
-      </w:r>
-    </w:p>
-    <w:p>
-      <w:r>
-        <w:rPr>
-          <w:b/>
-          <w:bCs/>
-          <w:u w:val="single"/>
-        </w:rPr>
-        <w:t>Frequency of use:</w:t>
-      </w:r>
-      <w:r>
-        <w:t xml:space="preserve"> Every time the game is played</w:t>
-      </w:r>
-      <w:r>
-        <w:t xml:space="preserve"> (and player wants to pause)</w:t>
-      </w:r>
-      <w:r>
-        <w:t>.</w:t>
-      </w:r>
-    </w:p>
-    <w:p>
-      <w:r>
-        <w:rPr>
-          <w:b/>
-          <w:bCs/>
-          <w:u w:val="single"/>
-        </w:rPr>
-        <w:t>Channel to actor:</w:t>
-      </w:r>
-      <w:r>
-        <w:t xml:space="preserve"> Via </w:t>
-      </w:r>
-      <w:r>
-        <w:t>in-game user</w:t>
-      </w:r>
-      <w:r>
-        <w:t xml:space="preserve"> interface</w:t>
-      </w:r>
-      <w:r>
-        <w:t>.</w:t>
-      </w:r>
-    </w:p>
-    <w:p>
-      <w:r>
-        <w:rPr>
-          <w:b/>
-          <w:bCs/>
-          <w:u w:val="single"/>
-        </w:rPr>
-        <w:t>Secondary actors:</w:t>
-      </w:r>
-      <w:r>
-        <w:t xml:space="preserve"> Computer peripherals</w:t>
-      </w:r>
-      <w:r>
-        <w:t>.</w:t>
-      </w:r>
-    </w:p>
-    <w:p>
-      <w:r>
-        <w:rPr>
-          <w:b/>
-          <w:bCs/>
-          <w:u w:val="single"/>
-        </w:rPr>
-        <w:t>Channels to secondary actors:</w:t>
-      </w:r>
-      <w:r>
-        <w:t xml:space="preserve"> Wired to computer</w:t>
-      </w:r>
-      <w:r>
-        <w:t>.</w:t>
-      </w:r>
-    </w:p>
-    <w:p>
-      <w:r>
-        <w:rPr>
-          <w:b/>
-          <w:bCs/>
-          <w:u w:val="single"/>
-        </w:rPr>
-        <w:t>Open issues:</w:t>
+        <w:t>The player presses a key that is bound to movement and their character moves.</w:t>
+      </w:r>
+    </w:p>
+    <w:p>
+      <w:pPr>
+        <w:rPr>
+          <w:b/>
+          <w:bCs/>
+          <w:u w:val="single"/>
+        </w:rPr>
+      </w:pPr>
+      <w:r>
+        <w:rPr>
+          <w:b/>
+          <w:bCs/>
+          <w:u w:val="single"/>
+        </w:rPr>
+        <w:t>Exceptions:</w:t>
       </w:r>
     </w:p>
     <w:p>
@@ -627,11 +494,11 @@
         <w:pStyle w:val="ListParagraph"/>
         <w:numPr>
           <w:ilvl w:val="0"/>
-          <w:numId w:val="6"/>
+          <w:numId w:val="9"/>
         </w:numPr>
       </w:pPr>
       <w:r>
-        <w:t>Should pause be implemented if we have no timer?</w:t>
+        <w:t>Player is in the main menu.</w:t>
       </w:r>
     </w:p>
     <w:p>
@@ -639,11 +506,11 @@
         <w:pStyle w:val="ListParagraph"/>
         <w:numPr>
           <w:ilvl w:val="0"/>
-          <w:numId w:val="6"/>
+          <w:numId w:val="9"/>
         </w:numPr>
       </w:pPr>
       <w:r>
-        <w:t>Will users want it to prevent inputs from going through when they want to take a break?</w:t>
+        <w:t>Game is paused.</w:t>
       </w:r>
     </w:p>
     <w:p>
@@ -651,11 +518,111 @@
         <w:pStyle w:val="ListParagraph"/>
         <w:numPr>
           <w:ilvl w:val="0"/>
-          <w:numId w:val="6"/>
+          <w:numId w:val="9"/>
         </w:numPr>
       </w:pPr>
       <w:r>
-        <w:t>Should it be a button on the UI or bound to a keyboard key? Maybe both?</w:t>
+        <w:t>The cell that the player is trying to move to is a wall</w:t>
+      </w:r>
+    </w:p>
+    <w:p>
+      <w:r>
+        <w:rPr>
+          <w:b/>
+          <w:bCs/>
+          <w:u w:val="single"/>
+        </w:rPr>
+        <w:t>Priority:</w:t>
+      </w:r>
+      <w:r>
+        <w:t xml:space="preserve"> Essential, must be implemented</w:t>
+      </w:r>
+    </w:p>
+    <w:p>
+      <w:r>
+        <w:rPr>
+          <w:b/>
+          <w:bCs/>
+          <w:u w:val="single"/>
+        </w:rPr>
+        <w:t>When available:</w:t>
+      </w:r>
+      <w:r>
+        <w:t xml:space="preserve"> ASAP</w:t>
+      </w:r>
+    </w:p>
+    <w:p>
+      <w:r>
+        <w:rPr>
+          <w:b/>
+          <w:bCs/>
+          <w:u w:val="single"/>
+        </w:rPr>
+        <w:t>Frequency of use:</w:t>
+      </w:r>
+      <w:r>
+        <w:t xml:space="preserve"> Every time the game is played</w:t>
+      </w:r>
+    </w:p>
+    <w:p>
+      <w:r>
+        <w:rPr>
+          <w:b/>
+          <w:bCs/>
+          <w:u w:val="single"/>
+        </w:rPr>
+        <w:t>Channel to actor:</w:t>
+      </w:r>
+      <w:r>
+        <w:t xml:space="preserve"> Bound key</w:t>
+      </w:r>
+    </w:p>
+    <w:p>
+      <w:r>
+        <w:rPr>
+          <w:b/>
+          <w:bCs/>
+          <w:u w:val="single"/>
+        </w:rPr>
+        <w:t>Secondary actors:</w:t>
+      </w:r>
+      <w:r>
+        <w:t xml:space="preserve"> Computer peripherals</w:t>
+      </w:r>
+    </w:p>
+    <w:p>
+      <w:r>
+        <w:rPr>
+          <w:b/>
+          <w:bCs/>
+          <w:u w:val="single"/>
+        </w:rPr>
+        <w:t>Channels to secondary actors:</w:t>
+      </w:r>
+      <w:r>
+        <w:t xml:space="preserve"> Wired to computer</w:t>
+      </w:r>
+    </w:p>
+    <w:p>
+      <w:r>
+        <w:rPr>
+          <w:b/>
+          <w:bCs/>
+          <w:u w:val="single"/>
+        </w:rPr>
+        <w:t>Open issues:</w:t>
+      </w:r>
+    </w:p>
+    <w:p>
+      <w:pPr>
+        <w:pStyle w:val="ListParagraph"/>
+        <w:numPr>
+          <w:ilvl w:val="0"/>
+          <w:numId w:val="11"/>
+        </w:numPr>
+      </w:pPr>
+      <w:r>
+        <w:t>Need to handle cases when the player moves into a wall, enemy, or goal</w:t>
       </w:r>
     </w:p>
     <w:p/>
@@ -674,10 +641,26 @@
           <w:u w:val="single"/>
         </w:rPr>
         <w:lastRenderedPageBreak/>
-        <w:t>Use case:</w:t>
-      </w:r>
-      <w:r>
-        <w:t xml:space="preserve"> Move the player.</w:t>
+        <w:t>Use case</w:t>
+      </w:r>
+      <w:r>
+        <w:rPr>
+          <w:b/>
+          <w:bCs/>
+          <w:u w:val="single"/>
+        </w:rPr>
+        <w:t xml:space="preserve"> #3</w:t>
+      </w:r>
+      <w:r>
+        <w:rPr>
+          <w:b/>
+          <w:bCs/>
+          <w:u w:val="single"/>
+        </w:rPr>
+        <w:t>:</w:t>
+      </w:r>
+      <w:r>
+        <w:t xml:space="preserve"> End Game.</w:t>
       </w:r>
     </w:p>
     <w:p>
@@ -703,16 +686,7 @@
         <w:t>Goal in context:</w:t>
       </w:r>
       <w:r>
-        <w:t xml:space="preserve"> To </w:t>
-      </w:r>
-      <w:r>
-        <w:t>move the player character</w:t>
-      </w:r>
-      <w:r>
-        <w:t xml:space="preserve"> to a new cell</w:t>
-      </w:r>
-      <w:r>
-        <w:t>.</w:t>
+        <w:t xml:space="preserve"> Game ends and takes player to “end game” screen.</w:t>
       </w:r>
     </w:p>
     <w:p>
@@ -725,19 +699,7 @@
         <w:t xml:space="preserve">Preconditions: </w:t>
       </w:r>
       <w:r>
-        <w:t xml:space="preserve">The player is currently in the “playing” state of the game and it isn’t </w:t>
-      </w:r>
-      <w:r>
-        <w:t>paused.</w:t>
-      </w:r>
-      <w:r>
-        <w:t xml:space="preserve"> Also, a</w:t>
-      </w:r>
-      <w:r>
-        <w:t xml:space="preserve"> </w:t>
-      </w:r>
-      <w:r>
-        <w:t>movement input has been pressed on the keyboard</w:t>
+        <w:t>The player is currently in the “playing” state of the game and inputs a move command</w:t>
       </w:r>
     </w:p>
     <w:p>
@@ -750,16 +712,17 @@
         <w:t>Trigger:</w:t>
       </w:r>
       <w:r>
-        <w:t xml:space="preserve"> The player presses </w:t>
-      </w:r>
-      <w:r>
-        <w:t>a movement key</w:t>
-      </w:r>
-      <w:r>
-        <w:t>.</w:t>
-      </w:r>
-    </w:p>
-    <w:p>
+        <w:t xml:space="preserve"> The player gets hit by an enemy or their score goes below zero</w:t>
+      </w:r>
+    </w:p>
+    <w:p>
+      <w:pPr>
+        <w:rPr>
+          <w:b/>
+          <w:bCs/>
+          <w:u w:val="single"/>
+        </w:rPr>
+      </w:pPr>
       <w:r>
         <w:rPr>
           <w:b/>
@@ -774,11 +737,11 @@
         <w:pStyle w:val="ListParagraph"/>
         <w:numPr>
           <w:ilvl w:val="0"/>
-          <w:numId w:val="7"/>
+          <w:numId w:val="17"/>
         </w:numPr>
       </w:pPr>
       <w:r>
-        <w:t>The player navigates through the main menu to select difficulty and start the game.</w:t>
+        <w:t>The player starts the game</w:t>
       </w:r>
     </w:p>
     <w:p>
@@ -786,11 +749,11 @@
         <w:pStyle w:val="ListParagraph"/>
         <w:numPr>
           <w:ilvl w:val="0"/>
-          <w:numId w:val="7"/>
+          <w:numId w:val="17"/>
         </w:numPr>
       </w:pPr>
       <w:r>
-        <w:t>The player chooses a cell to move to that is not a wall.</w:t>
+        <w:t>The player enters a move command</w:t>
       </w:r>
     </w:p>
     <w:p>
@@ -798,28 +761,11 @@
         <w:pStyle w:val="ListParagraph"/>
         <w:numPr>
           <w:ilvl w:val="0"/>
-          <w:numId w:val="7"/>
+          <w:numId w:val="17"/>
         </w:numPr>
       </w:pPr>
       <w:r>
-        <w:t>The player presses a key that is bound to movement and their character moves.</w:t>
-      </w:r>
-    </w:p>
-    <w:p>
-      <w:pPr>
-        <w:rPr>
-          <w:b/>
-          <w:bCs/>
-          <w:u w:val="single"/>
-        </w:rPr>
-      </w:pPr>
-      <w:r>
-        <w:rPr>
-          <w:b/>
-          <w:bCs/>
-          <w:u w:val="single"/>
-        </w:rPr>
-        <w:t>Exceptions:</w:t>
+        <w:t>The player hits an enemy (or a trap that brings their score below zero)</w:t>
       </w:r>
     </w:p>
     <w:p>
@@ -827,17 +773,28 @@
         <w:pStyle w:val="ListParagraph"/>
         <w:numPr>
           <w:ilvl w:val="0"/>
-          <w:numId w:val="9"/>
+          <w:numId w:val="17"/>
         </w:numPr>
       </w:pPr>
       <w:r>
-        <w:t xml:space="preserve">Player is in the </w:t>
-      </w:r>
-      <w:r>
-        <w:t>main menu</w:t>
-      </w:r>
-      <w:r>
-        <w:t>.</w:t>
+        <w:t>The game switches to the “end game” screen and displays the players score.</w:t>
+      </w:r>
+    </w:p>
+    <w:p>
+      <w:pPr>
+        <w:rPr>
+          <w:b/>
+          <w:bCs/>
+          <w:u w:val="single"/>
+        </w:rPr>
+      </w:pPr>
+      <w:r>
+        <w:rPr>
+          <w:b/>
+          <w:bCs/>
+          <w:u w:val="single"/>
+        </w:rPr>
+        <w:t>Exceptions:</w:t>
       </w:r>
     </w:p>
     <w:p>
@@ -845,11 +802,11 @@
         <w:pStyle w:val="ListParagraph"/>
         <w:numPr>
           <w:ilvl w:val="0"/>
-          <w:numId w:val="9"/>
+          <w:numId w:val="18"/>
         </w:numPr>
       </w:pPr>
       <w:r>
-        <w:t>Game is paused.</w:t>
+        <w:t>Player is in the main menu.</w:t>
       </w:r>
     </w:p>
     <w:p>
@@ -857,11 +814,11 @@
         <w:pStyle w:val="ListParagraph"/>
         <w:numPr>
           <w:ilvl w:val="0"/>
-          <w:numId w:val="9"/>
+          <w:numId w:val="18"/>
         </w:numPr>
       </w:pPr>
       <w:r>
-        <w:t>The cell that the player is trying to move to is a wall</w:t>
+        <w:t>Game is paused.</w:t>
       </w:r>
     </w:p>
     <w:p>
@@ -874,10 +831,7 @@
         <w:t>Priority:</w:t>
       </w:r>
       <w:r>
-        <w:t xml:space="preserve"> </w:t>
-      </w:r>
-      <w:r>
-        <w:t>Essential, must be implemented</w:t>
+        <w:t xml:space="preserve">  Essential, must be added.</w:t>
       </w:r>
     </w:p>
     <w:p>
@@ -890,10 +844,7 @@
         <w:t>When available:</w:t>
       </w:r>
       <w:r>
-        <w:t xml:space="preserve"> </w:t>
-      </w:r>
-      <w:r>
-        <w:t>ASAP</w:t>
+        <w:t xml:space="preserve"> After movement is added.</w:t>
       </w:r>
     </w:p>
     <w:p>
@@ -906,7 +857,7 @@
         <w:t>Frequency of use:</w:t>
       </w:r>
       <w:r>
-        <w:t xml:space="preserve"> Every time the game is played</w:t>
+        <w:t xml:space="preserve"> Every time the game is played.</w:t>
       </w:r>
     </w:p>
     <w:p>
@@ -919,10 +870,7 @@
         <w:t>Channel to actor:</w:t>
       </w:r>
       <w:r>
-        <w:t xml:space="preserve"> </w:t>
-      </w:r>
-      <w:r>
-        <w:t>Bound key</w:t>
+        <w:t xml:space="preserve"> Bound key.</w:t>
       </w:r>
     </w:p>
     <w:p>
@@ -935,7 +883,7 @@
         <w:t>Secondary actors:</w:t>
       </w:r>
       <w:r>
-        <w:t xml:space="preserve"> Computer peripherals</w:t>
+        <w:t xml:space="preserve"> Computer peripherals.</w:t>
       </w:r>
     </w:p>
     <w:p>
@@ -948,7 +896,7 @@
         <w:t>Channels to secondary actors:</w:t>
       </w:r>
       <w:r>
-        <w:t xml:space="preserve"> Wired to computer</w:t>
+        <w:t xml:space="preserve"> Wired to computer.</w:t>
       </w:r>
     </w:p>
     <w:p>
@@ -966,11 +914,11 @@
         <w:pStyle w:val="ListParagraph"/>
         <w:numPr>
           <w:ilvl w:val="0"/>
-          <w:numId w:val="11"/>
+          <w:numId w:val="19"/>
         </w:numPr>
       </w:pPr>
       <w:r>
-        <w:t>Need to handle cases when the player moves into a wall, enemy, or goal</w:t>
+        <w:t>What do we want to display when the game ends?</w:t>
       </w:r>
     </w:p>
     <w:p/>
@@ -981,6 +929,7 @@
     <w:p/>
     <w:p/>
     <w:p/>
+    <w:p/>
     <w:p>
       <w:r>
         <w:rPr>
@@ -989,7 +938,23 @@
           <w:u w:val="single"/>
         </w:rPr>
         <w:lastRenderedPageBreak/>
-        <w:t>Use case:</w:t>
+        <w:t>Use case</w:t>
+      </w:r>
+      <w:r>
+        <w:rPr>
+          <w:b/>
+          <w:bCs/>
+          <w:u w:val="single"/>
+        </w:rPr>
+        <w:t xml:space="preserve"> #4</w:t>
+      </w:r>
+      <w:r>
+        <w:rPr>
+          <w:b/>
+          <w:bCs/>
+          <w:u w:val="single"/>
+        </w:rPr>
+        <w:t>:</w:t>
       </w:r>
       <w:r>
         <w:t xml:space="preserve"> Restart game.</w:t>
@@ -1031,10 +996,7 @@
         <w:t xml:space="preserve">Preconditions: </w:t>
       </w:r>
       <w:r>
-        <w:t xml:space="preserve">The player is currently in the “playing” state of the game </w:t>
-      </w:r>
-      <w:r>
-        <w:t>or in the end screen.</w:t>
+        <w:t>The player is currently in the “playing” state of the game or in the end screen.</w:t>
       </w:r>
     </w:p>
     <w:p>
@@ -1047,10 +1009,7 @@
         <w:t>Trigger:</w:t>
       </w:r>
       <w:r>
-        <w:t xml:space="preserve"> The player presses </w:t>
-      </w:r>
-      <w:r>
-        <w:t>the restart game button.</w:t>
+        <w:t xml:space="preserve"> The player presses the restart game button.</w:t>
       </w:r>
     </w:p>
     <w:p>
@@ -1168,13 +1127,7 @@
         </w:numPr>
       </w:pPr>
       <w:r>
-        <w:t xml:space="preserve">Game is </w:t>
-      </w:r>
-      <w:r>
-        <w:t xml:space="preserve">not </w:t>
-      </w:r>
-      <w:r>
-        <w:t>paused.</w:t>
+        <w:t>Game is not paused.</w:t>
       </w:r>
     </w:p>
     <w:p>
@@ -1187,10 +1140,7 @@
         <w:t>Priority:</w:t>
       </w:r>
       <w:r>
-        <w:t xml:space="preserve"> </w:t>
-      </w:r>
-      <w:r>
-        <w:t>Optional, but medium priority (above timer)</w:t>
+        <w:t xml:space="preserve"> Optional, but medium priority (above timer)</w:t>
       </w:r>
     </w:p>
     <w:p>
@@ -1203,10 +1153,7 @@
         <w:t>When available:</w:t>
       </w:r>
       <w:r>
-        <w:t xml:space="preserve"> </w:t>
-      </w:r>
-      <w:r>
-        <w:t>After movement and core mechanics are added</w:t>
+        <w:t xml:space="preserve"> After movement and core mechanics are added</w:t>
       </w:r>
     </w:p>
     <w:p>
@@ -1219,10 +1166,7 @@
         <w:t>Frequency of use:</w:t>
       </w:r>
       <w:r>
-        <w:t xml:space="preserve"> Every time the game is </w:t>
-      </w:r>
-      <w:r>
-        <w:t>played, and the player wants to restart</w:t>
+        <w:t xml:space="preserve"> Every time the game is played, and the player wants to restart</w:t>
       </w:r>
     </w:p>
     <w:p>
@@ -1235,10 +1179,7 @@
         <w:t>Channel to actor:</w:t>
       </w:r>
       <w:r>
-        <w:t xml:space="preserve"> Bound key</w:t>
-      </w:r>
-      <w:r>
-        <w:t xml:space="preserve"> / UI button</w:t>
+        <w:t xml:space="preserve"> Bound key / UI button</w:t>
       </w:r>
     </w:p>
     <w:p>
@@ -1305,13 +1246,29 @@
           <w:u w:val="single"/>
         </w:rPr>
         <w:lastRenderedPageBreak/>
-        <w:t>Use case:</w:t>
-      </w:r>
-      <w:r>
-        <w:t xml:space="preserve"> </w:t>
-      </w:r>
-      <w:r>
-        <w:t>End Game</w:t>
+        <w:t>Use case</w:t>
+      </w:r>
+      <w:r>
+        <w:rPr>
+          <w:b/>
+          <w:bCs/>
+          <w:u w:val="single"/>
+        </w:rPr>
+        <w:t xml:space="preserve"> #5</w:t>
+      </w:r>
+      <w:r>
+        <w:rPr>
+          <w:b/>
+          <w:bCs/>
+          <w:u w:val="single"/>
+        </w:rPr>
+        <w:t>:</w:t>
+      </w:r>
+      <w:r>
+        <w:t xml:space="preserve"> Pause</w:t>
+      </w:r>
+      <w:r>
+        <w:t xml:space="preserve"> game</w:t>
       </w:r>
       <w:r>
         <w:t>.</w:t>
@@ -1340,10 +1297,10 @@
         <w:t>Goal in context:</w:t>
       </w:r>
       <w:r>
-        <w:t xml:space="preserve"> </w:t>
-      </w:r>
-      <w:r>
-        <w:t>Game ends and takes player to “end game” screen</w:t>
+        <w:t xml:space="preserve"> To </w:t>
+      </w:r>
+      <w:r>
+        <w:t>pause the game during the “playing” state</w:t>
       </w:r>
       <w:r>
         <w:t>.</w:t>
@@ -1359,10 +1316,13 @@
         <w:t xml:space="preserve">Preconditions: </w:t>
       </w:r>
       <w:r>
-        <w:t xml:space="preserve">The player is currently in the “playing” state of the </w:t>
-      </w:r>
-      <w:r>
-        <w:t>game and inputs a move command</w:t>
+        <w:t xml:space="preserve">The player is currently </w:t>
+      </w:r>
+      <w:r>
+        <w:t>in the “playing” state of the game and it isn’t already paused</w:t>
+      </w:r>
+      <w:r>
+        <w:t>.</w:t>
       </w:r>
     </w:p>
     <w:p>
@@ -1375,20 +1335,17 @@
         <w:t>Trigger:</w:t>
       </w:r>
       <w:r>
-        <w:t xml:space="preserve"> The </w:t>
-      </w:r>
-      <w:r>
-        <w:t>player gets hit by an enemy or their score goes below zero</w:t>
-      </w:r>
-    </w:p>
-    <w:p>
-      <w:pPr>
-        <w:rPr>
-          <w:b/>
-          <w:bCs/>
-          <w:u w:val="single"/>
-        </w:rPr>
-      </w:pPr>
+        <w:t xml:space="preserve"> The player presses the </w:t>
+      </w:r>
+      <w:r>
+        <w:t>pause</w:t>
+      </w:r>
+      <w:r>
+        <w:t xml:space="preserve"> game button.</w:t>
+      </w:r>
+    </w:p>
+    <w:p/>
+    <w:p>
       <w:r>
         <w:rPr>
           <w:b/>
@@ -1403,11 +1360,14 @@
         <w:pStyle w:val="ListParagraph"/>
         <w:numPr>
           <w:ilvl w:val="0"/>
-          <w:numId w:val="17"/>
+          <w:numId w:val="4"/>
         </w:numPr>
       </w:pPr>
       <w:r>
-        <w:t>The player starts the game</w:t>
+        <w:t>The player has started the game</w:t>
+      </w:r>
+      <w:r>
+        <w:t>.</w:t>
       </w:r>
     </w:p>
     <w:p>
@@ -1415,11 +1375,31 @@
         <w:pStyle w:val="ListParagraph"/>
         <w:numPr>
           <w:ilvl w:val="0"/>
-          <w:numId w:val="17"/>
+          <w:numId w:val="4"/>
         </w:numPr>
       </w:pPr>
       <w:r>
-        <w:t>The player enters a move command</w:t>
+        <w:t>The player clicks the pause button</w:t>
+      </w:r>
+      <w:r>
+        <w:t>.</w:t>
+      </w:r>
+    </w:p>
+    <w:p>
+      <w:pPr>
+        <w:rPr>
+          <w:b/>
+          <w:bCs/>
+          <w:u w:val="single"/>
+        </w:rPr>
+      </w:pPr>
+      <w:r>
+        <w:rPr>
+          <w:b/>
+          <w:bCs/>
+          <w:u w:val="single"/>
+        </w:rPr>
+        <w:t>Exceptions:</w:t>
       </w:r>
     </w:p>
     <w:p>
@@ -1427,11 +1407,145 @@
         <w:pStyle w:val="ListParagraph"/>
         <w:numPr>
           <w:ilvl w:val="0"/>
-          <w:numId w:val="17"/>
+          <w:numId w:val="16"/>
         </w:numPr>
       </w:pPr>
       <w:r>
-        <w:t>The player hits an enemy (or a trap that brings their score below zero)</w:t>
+        <w:t>Player i</w:t>
+      </w:r>
+      <w:r>
+        <w:t xml:space="preserve">s in the </w:t>
+      </w:r>
+      <w:r>
+        <w:t>main menu.</w:t>
+      </w:r>
+    </w:p>
+    <w:p/>
+    <w:p>
+      <w:r>
+        <w:rPr>
+          <w:b/>
+          <w:bCs/>
+          <w:u w:val="single"/>
+        </w:rPr>
+        <w:t>Priority:</w:t>
+      </w:r>
+      <w:r>
+        <w:t xml:space="preserve"> </w:t>
+      </w:r>
+      <w:r>
+        <w:t>Not essential</w:t>
+      </w:r>
+      <w:r>
+        <w:t xml:space="preserve">, </w:t>
+      </w:r>
+      <w:r>
+        <w:t>can be made late in development</w:t>
+      </w:r>
+      <w:r>
+        <w:t>.</w:t>
+      </w:r>
+    </w:p>
+    <w:p>
+      <w:r>
+        <w:rPr>
+          <w:b/>
+          <w:bCs/>
+          <w:u w:val="single"/>
+        </w:rPr>
+        <w:t>When available:</w:t>
+      </w:r>
+      <w:r>
+        <w:t xml:space="preserve"> </w:t>
+      </w:r>
+      <w:r>
+        <w:t>Only after a timer is added, since there would be no need to pause otherwise</w:t>
+      </w:r>
+      <w:r>
+        <w:t>.</w:t>
+      </w:r>
+    </w:p>
+    <w:p>
+      <w:r>
+        <w:rPr>
+          <w:b/>
+          <w:bCs/>
+          <w:u w:val="single"/>
+        </w:rPr>
+        <w:t>Frequency of use:</w:t>
+      </w:r>
+      <w:r>
+        <w:t xml:space="preserve"> Every time the game is played</w:t>
+      </w:r>
+      <w:r>
+        <w:t xml:space="preserve"> (and player wants to pause)</w:t>
+      </w:r>
+      <w:r>
+        <w:t>.</w:t>
+      </w:r>
+    </w:p>
+    <w:p>
+      <w:r>
+        <w:rPr>
+          <w:b/>
+          <w:bCs/>
+          <w:u w:val="single"/>
+        </w:rPr>
+        <w:t>Channel to actor:</w:t>
+      </w:r>
+      <w:r>
+        <w:t xml:space="preserve"> Via </w:t>
+      </w:r>
+      <w:r>
+        <w:t>in-game user</w:t>
+      </w:r>
+      <w:r>
+        <w:t xml:space="preserve"> interface</w:t>
+      </w:r>
+      <w:r>
+        <w:t>.</w:t>
+      </w:r>
+    </w:p>
+    <w:p>
+      <w:r>
+        <w:rPr>
+          <w:b/>
+          <w:bCs/>
+          <w:u w:val="single"/>
+        </w:rPr>
+        <w:t>Secondary actors:</w:t>
+      </w:r>
+      <w:r>
+        <w:t xml:space="preserve"> Computer peripherals</w:t>
+      </w:r>
+      <w:r>
+        <w:t>.</w:t>
+      </w:r>
+    </w:p>
+    <w:p>
+      <w:r>
+        <w:rPr>
+          <w:b/>
+          <w:bCs/>
+          <w:u w:val="single"/>
+        </w:rPr>
+        <w:t>Channels to secondary actors:</w:t>
+      </w:r>
+      <w:r>
+        <w:t xml:space="preserve"> Wired to computer</w:t>
+      </w:r>
+      <w:r>
+        <w:t>.</w:t>
+      </w:r>
+    </w:p>
+    <w:p>
+      <w:r>
+        <w:rPr>
+          <w:b/>
+          <w:bCs/>
+          <w:u w:val="single"/>
+        </w:rPr>
+        <w:t>Open issues:</w:t>
       </w:r>
     </w:p>
     <w:p>
@@ -1439,28 +1553,11 @@
         <w:pStyle w:val="ListParagraph"/>
         <w:numPr>
           <w:ilvl w:val="0"/>
-          <w:numId w:val="17"/>
+          <w:numId w:val="6"/>
         </w:numPr>
       </w:pPr>
       <w:r>
-        <w:t>The game switches to the “end game” screen and displays the players score.</w:t>
-      </w:r>
-    </w:p>
-    <w:p>
-      <w:pPr>
-        <w:rPr>
-          <w:b/>
-          <w:bCs/>
-          <w:u w:val="single"/>
-        </w:rPr>
-      </w:pPr>
-      <w:r>
-        <w:rPr>
-          <w:b/>
-          <w:bCs/>
-          <w:u w:val="single"/>
-        </w:rPr>
-        <w:t>Exceptions:</w:t>
+        <w:t>Should pause be implemented if we have no timer?</w:t>
       </w:r>
     </w:p>
     <w:p>
@@ -1468,11 +1565,11 @@
         <w:pStyle w:val="ListParagraph"/>
         <w:numPr>
           <w:ilvl w:val="0"/>
-          <w:numId w:val="18"/>
+          <w:numId w:val="6"/>
         </w:numPr>
       </w:pPr>
       <w:r>
-        <w:t>Player is in the main menu.</w:t>
+        <w:t>Will users want it to prevent inputs from going through when they want to take a break?</w:t>
       </w:r>
     </w:p>
     <w:p>
@@ -1480,135 +1577,11 @@
         <w:pStyle w:val="ListParagraph"/>
         <w:numPr>
           <w:ilvl w:val="0"/>
-          <w:numId w:val="18"/>
+          <w:numId w:val="6"/>
         </w:numPr>
       </w:pPr>
       <w:r>
-        <w:t xml:space="preserve">Game is </w:t>
-      </w:r>
-      <w:r>
-        <w:t>paused</w:t>
-      </w:r>
-      <w:r>
-        <w:t>.</w:t>
-      </w:r>
-    </w:p>
-    <w:p>
-      <w:r>
-        <w:rPr>
-          <w:b/>
-          <w:bCs/>
-          <w:u w:val="single"/>
-        </w:rPr>
-        <w:t>Priority:</w:t>
-      </w:r>
-      <w:r>
-        <w:t xml:space="preserve"> </w:t>
-      </w:r>
-      <w:r>
-        <w:t xml:space="preserve"> Essential, must be added.</w:t>
-      </w:r>
-    </w:p>
-    <w:p>
-      <w:r>
-        <w:rPr>
-          <w:b/>
-          <w:bCs/>
-          <w:u w:val="single"/>
-        </w:rPr>
-        <w:t>When available:</w:t>
-      </w:r>
-      <w:r>
-        <w:t xml:space="preserve"> After movement </w:t>
-      </w:r>
-      <w:r>
-        <w:t>is added.</w:t>
-      </w:r>
-    </w:p>
-    <w:p>
-      <w:r>
-        <w:rPr>
-          <w:b/>
-          <w:bCs/>
-          <w:u w:val="single"/>
-        </w:rPr>
-        <w:t>Frequency of use:</w:t>
-      </w:r>
-      <w:r>
-        <w:t xml:space="preserve"> Every time the game is played</w:t>
-      </w:r>
-      <w:r>
-        <w:t>.</w:t>
-      </w:r>
-    </w:p>
-    <w:p>
-      <w:r>
-        <w:rPr>
-          <w:b/>
-          <w:bCs/>
-          <w:u w:val="single"/>
-        </w:rPr>
-        <w:t>Channel to actor:</w:t>
-      </w:r>
-      <w:r>
-        <w:t xml:space="preserve"> Bound key</w:t>
-      </w:r>
-      <w:r>
-        <w:t>.</w:t>
-      </w:r>
-    </w:p>
-    <w:p>
-      <w:r>
-        <w:rPr>
-          <w:b/>
-          <w:bCs/>
-          <w:u w:val="single"/>
-        </w:rPr>
-        <w:t>Secondary actors:</w:t>
-      </w:r>
-      <w:r>
-        <w:t xml:space="preserve"> Computer peripherals</w:t>
-      </w:r>
-      <w:r>
-        <w:t>.</w:t>
-      </w:r>
-    </w:p>
-    <w:p>
-      <w:r>
-        <w:rPr>
-          <w:b/>
-          <w:bCs/>
-          <w:u w:val="single"/>
-        </w:rPr>
-        <w:t>Channels to secondary actors:</w:t>
-      </w:r>
-      <w:r>
-        <w:t xml:space="preserve"> Wired to computer</w:t>
-      </w:r>
-      <w:r>
-        <w:t>.</w:t>
-      </w:r>
-    </w:p>
-    <w:p>
-      <w:r>
-        <w:rPr>
-          <w:b/>
-          <w:bCs/>
-          <w:u w:val="single"/>
-        </w:rPr>
-        <w:t>Open issues:</w:t>
-      </w:r>
-    </w:p>
-    <w:p>
-      <w:pPr>
-        <w:pStyle w:val="ListParagraph"/>
-        <w:numPr>
-          <w:ilvl w:val="0"/>
-          <w:numId w:val="19"/>
-        </w:numPr>
-      </w:pPr>
-      <w:r>
-        <w:t>What do we want to display when the game ends?</w:t>
+        <w:t>Should it be a button on the UI or bound to a keyboard key? Maybe both?</w:t>
       </w:r>
       <w:bookmarkStart w:id="0" w:name="_GoBack"/>
       <w:bookmarkEnd w:id="0"/>

</xml_diff>